<commit_message>
C FINI ALELUIA XD
</commit_message>
<xml_diff>
--- a/Rapport.docx
+++ b/Rapport.docx
@@ -1065,7 +1065,21 @@
         </w:numPr>
       </w:pPr>
       <w:r>
-        <w:t xml:space="preserve">Nous avons utilisé l’interface Incomparable afin de classer par ordre alphabétique (CompareTo), de plus nous avons utiliser les delegate avec le ForEach() et le Sort(). </w:t>
+        <w:t>Nous avons utilisé</w:t>
+      </w:r>
+      <w:r>
+        <w:t>s</w:t>
+      </w:r>
+      <w:r>
+        <w:t xml:space="preserve"> l’interface Incomparable afin de classer par ordre alphabétique (CompareTo), de plus nous avons utiliser les delegate avec le </w:t>
+      </w:r>
+      <w:proofErr w:type="gramStart"/>
+      <w:r>
+        <w:t>ForEach(</w:t>
+      </w:r>
+      <w:proofErr w:type="gramEnd"/>
+      <w:r>
+        <w:t xml:space="preserve">) et le Sort(). </w:t>
       </w:r>
     </w:p>
     <w:p>
@@ -1077,7 +1091,19 @@
         </w:numPr>
       </w:pPr>
       <w:r>
-        <w:t xml:space="preserve">2 Type de collection générique ont été utiliser : Les List&lt;&gt; et les SortedList&lt;&gt; (voir résultat club). </w:t>
+        <w:t>2 Type</w:t>
+      </w:r>
+      <w:r>
+        <w:t>s</w:t>
+      </w:r>
+      <w:r>
+        <w:t xml:space="preserve"> de collection générique ont été utilis</w:t>
+      </w:r>
+      <w:r>
+        <w:t>és</w:t>
+      </w:r>
+      <w:r>
+        <w:t xml:space="preserve"> : Les List&lt;&gt; et les SortedList&lt;&gt; (voir résultat club). </w:t>
       </w:r>
     </w:p>
     <w:p>
@@ -1089,13 +1115,7 @@
         </w:numPr>
       </w:pPr>
       <w:r>
-        <w:t xml:space="preserve">Il y a plusieurs Abstract </w:t>
-      </w:r>
-      <w:r>
-        <w:t>class</w:t>
-      </w:r>
-      <w:r>
-        <w:t xml:space="preserve"> (Evènement &amp; Identité)</w:t>
+        <w:t>Il y a plusieurs Abstract class (Evènement &amp; Identité)</w:t>
       </w:r>
     </w:p>
     <w:p>
@@ -1107,7 +1127,19 @@
         </w:numPr>
       </w:pPr>
       <w:r>
-        <w:t>Nous avons utilisé les héritages tous le long du code notamment Competiton_simple qui hérite de Compétition qui hérite d’évènement</w:t>
+        <w:t>Nous avons utilisé les héritages tou</w:t>
+      </w:r>
+      <w:r>
+        <w:t>t</w:t>
+      </w:r>
+      <w:r>
+        <w:t xml:space="preserve"> </w:t>
+      </w:r>
+      <w:r>
+        <w:t>au</w:t>
+      </w:r>
+      <w:r>
+        <w:t xml:space="preserve"> long du code notamment Competiton_simple qui hérite de Compétition qui hérite d’évènement</w:t>
       </w:r>
     </w:p>
     <w:p>
@@ -1155,7 +1187,47 @@
           <w:szCs w:val="24"/>
           <w:u w:val="single"/>
         </w:rPr>
-        <w:t>Problème rencontré :</w:t>
+        <w:t>Problèm</w:t>
+      </w:r>
+      <w:r>
+        <w:rPr>
+          <w:b/>
+          <w:bCs/>
+          <w:sz w:val="24"/>
+          <w:szCs w:val="24"/>
+          <w:u w:val="single"/>
+        </w:rPr>
+        <w:t>es</w:t>
+      </w:r>
+      <w:r>
+        <w:rPr>
+          <w:b/>
+          <w:bCs/>
+          <w:sz w:val="24"/>
+          <w:szCs w:val="24"/>
+          <w:u w:val="single"/>
+        </w:rPr>
+        <w:t xml:space="preserve"> rencontré</w:t>
+      </w:r>
+      <w:r>
+        <w:rPr>
+          <w:b/>
+          <w:bCs/>
+          <w:sz w:val="24"/>
+          <w:szCs w:val="24"/>
+          <w:u w:val="single"/>
+        </w:rPr>
+        <w:t>s</w:t>
+      </w:r>
+      <w:r>
+        <w:rPr>
+          <w:b/>
+          <w:bCs/>
+          <w:sz w:val="24"/>
+          <w:szCs w:val="24"/>
+          <w:u w:val="single"/>
+        </w:rPr>
+        <w:t xml:space="preserve"> :</w:t>
       </w:r>
     </w:p>
     <w:p>
@@ -1167,7 +1239,15 @@
         </w:numPr>
       </w:pPr>
       <w:r>
-        <w:t>Nous ne savions pas comment ajouter des lignes dans un fichier texte déjà existant mais la solution était de mettre StreamReader(</w:t>
+        <w:t xml:space="preserve">Nous ne savions pas comment ajouter des lignes dans un fichier texte déjà existant mais la solution était de mettre </w:t>
+      </w:r>
+      <w:proofErr w:type="spellStart"/>
+      <w:r>
+        <w:t>StreamReader</w:t>
+      </w:r>
+      <w:proofErr w:type="spellEnd"/>
+      <w:r>
+        <w:t>(</w:t>
       </w:r>
       <w:proofErr w:type="spellStart"/>
       <w:proofErr w:type="gramStart"/>
@@ -1189,7 +1269,13 @@
         </w:numPr>
       </w:pPr>
       <w:r>
-        <w:t xml:space="preserve">La gestion de l’entraineur qui fait parti de membre et de personnel (voir explication dans le diagramme </w:t>
+        <w:t>La gestion de l’entraineur qui fait parti de membre et de personnel (voir explication</w:t>
+      </w:r>
+      <w:r>
+        <w:t>s</w:t>
+      </w:r>
+      <w:r>
+        <w:t xml:space="preserve"> dans le diagramme </w:t>
       </w:r>
       <w:proofErr w:type="spellStart"/>
       <w:r>
@@ -1240,7 +1326,25 @@
         </w:numPr>
       </w:pPr>
       <w:r>
-        <w:t>Il y a une musique pour rendre l’utilisation plus agréable, de plus l’arrière-plan est un dégrader, il y a aussi un certain nombre d’image afin de rendre l’interface plus sympa.</w:t>
+        <w:t>Il y a une musique pour rendre l’utilisation plus agréable, de plus l’arrière-plan est un dégrad</w:t>
+      </w:r>
+      <w:r>
+        <w:t>é</w:t>
+      </w:r>
+      <w:r>
+        <w:t>, il y a aussi un certain nombre d’image</w:t>
+      </w:r>
+      <w:r>
+        <w:t>s</w:t>
+      </w:r>
+      <w:r>
+        <w:t xml:space="preserve"> afin de rendre l’interface plus sympa</w:t>
+      </w:r>
+      <w:r>
+        <w:t>thique</w:t>
+      </w:r>
+      <w:r>
+        <w:t>.</w:t>
       </w:r>
     </w:p>
     <w:p>
@@ -1252,13 +1356,13 @@
         </w:numPr>
       </w:pPr>
       <w:r>
-        <w:t xml:space="preserve">Lors de ce projet nous avons </w:t>
-      </w:r>
-      <w:r>
-        <w:t>utilisé</w:t>
-      </w:r>
-      <w:r>
-        <w:t xml:space="preserve"> GitHub ce qui est un plus afin de travailler ensemble.</w:t>
+        <w:t>Lors de ce projet</w:t>
+      </w:r>
+      <w:r>
+        <w:t>,</w:t>
+      </w:r>
+      <w:r>
+        <w:t xml:space="preserve"> nous avons utilisé GitHub ce qui est un plus afin de travailler ensemble.</w:t>
       </w:r>
     </w:p>
     <w:p>
@@ -1270,13 +1374,7 @@
         </w:numPr>
       </w:pPr>
       <w:r>
-        <w:t xml:space="preserve">L’utilisation est fluide et intuitive grâce </w:t>
-      </w:r>
-      <w:r>
-        <w:t>aux nombreux boutons</w:t>
-      </w:r>
-      <w:r>
-        <w:t xml:space="preserve"> dont « précèdent » qui permet de naviguer de page en page.</w:t>
+        <w:t>L’utilisation est fluide et intuitive grâce aux nombreux boutons dont « précèdent » qui permet de naviguer de page en page.</w:t>
       </w:r>
     </w:p>
     <w:p>
@@ -2108,7 +2206,7 @@
       </w:pPr>
     </w:pPrDefault>
   </w:docDefaults>
-  <w:latentStyles w:defLockedState="0" w:defUIPriority="99" w:defSemiHidden="0" w:defUnhideWhenUsed="0" w:defQFormat="0" w:count="376">
+  <w:latentStyles w:defLockedState="0" w:defUIPriority="99" w:defSemiHidden="0" w:defUnhideWhenUsed="0" w:defQFormat="0" w:count="375">
     <w:lsdException w:name="Normal" w:uiPriority="0" w:qFormat="1"/>
     <w:lsdException w:name="heading 1" w:uiPriority="9" w:qFormat="1"/>
     <w:lsdException w:name="heading 2" w:semiHidden="1" w:uiPriority="9" w:unhideWhenUsed="1" w:qFormat="1"/>
@@ -2214,6 +2312,7 @@
     <w:lsdException w:name="HTML Sample" w:semiHidden="1" w:unhideWhenUsed="1"/>
     <w:lsdException w:name="HTML Typewriter" w:semiHidden="1" w:unhideWhenUsed="1"/>
     <w:lsdException w:name="HTML Variable" w:semiHidden="1" w:unhideWhenUsed="1"/>
+    <w:lsdException w:name="Normal Table" w:semiHidden="1" w:unhideWhenUsed="1"/>
     <w:lsdException w:name="annotation subject" w:semiHidden="1" w:unhideWhenUsed="1"/>
     <w:lsdException w:name="No List" w:semiHidden="1" w:unhideWhenUsed="1"/>
     <w:lsdException w:name="Outline List 1" w:semiHidden="1" w:unhideWhenUsed="1"/>
@@ -2260,8 +2359,10 @@
     <w:lsdException w:name="Table Subtle 2" w:semiHidden="1" w:unhideWhenUsed="1"/>
     <w:lsdException w:name="Table Web 1" w:semiHidden="1" w:unhideWhenUsed="1"/>
     <w:lsdException w:name="Table Web 2" w:semiHidden="1" w:unhideWhenUsed="1"/>
+    <w:lsdException w:name="Table Web 3" w:semiHidden="1" w:unhideWhenUsed="1"/>
     <w:lsdException w:name="Balloon Text" w:semiHidden="1" w:unhideWhenUsed="1"/>
     <w:lsdException w:name="Table Grid" w:uiPriority="39"/>
+    <w:lsdException w:name="Table Theme" w:semiHidden="1" w:unhideWhenUsed="1"/>
     <w:lsdException w:name="Placeholder Text" w:semiHidden="1"/>
     <w:lsdException w:name="No Spacing" w:uiPriority="1" w:qFormat="1"/>
     <w:lsdException w:name="Light Shading" w:uiPriority="60"/>
@@ -2481,7 +2582,6 @@
     <w:lsdException w:name="Smart Hyperlink" w:semiHidden="1" w:unhideWhenUsed="1"/>
     <w:lsdException w:name="Hashtag" w:semiHidden="1" w:unhideWhenUsed="1"/>
     <w:lsdException w:name="Unresolved Mention" w:semiHidden="1" w:unhideWhenUsed="1"/>
-    <w:lsdException w:name="Smart Link" w:semiHidden="1" w:unhideWhenUsed="1"/>
   </w:latentStyles>
   <w:style w:type="paragraph" w:default="1" w:styleId="Normal">
     <w:name w:val="Normal"/>

</xml_diff>